<commit_message>
Novos conteudos e adição de exercicios
</commit_message>
<xml_diff>
--- a/BandTec 2020/Arquitetura Computacional/Sprint 3/10.11.2020/ATIVIDADE ENTREGA ARQ (att).docx
+++ b/BandTec 2020/Arquitetura Computacional/Sprint 3/10.11.2020/ATIVIDADE ENTREGA ARQ (att).docx
@@ -69,21 +69,7 @@
               <w:rPr>
                 <w:rFonts w:ascii="Exo 2" w:hAnsi="Exo 2"/>
               </w:rPr>
-              <w:t xml:space="preserve">ATIVIDADE </w:t>
-            </w:r>
-            <w:proofErr w:type="gramStart"/>
-            <w:r>
-              <w:rPr>
-                <w:rFonts w:ascii="Exo 2" w:hAnsi="Exo 2"/>
-              </w:rPr>
-              <w:t>ENTREGA  –</w:t>
-            </w:r>
-            <w:proofErr w:type="gramEnd"/>
-            <w:r>
-              <w:rPr>
-                <w:rFonts w:ascii="Exo 2" w:hAnsi="Exo 2"/>
-              </w:rPr>
-              <w:t xml:space="preserve"> 20</w:t>
+              <w:t>ATIVIDADE ENTREGA  – 20</w:t>
             </w:r>
             <w:r>
               <w:rPr>
@@ -138,13 +124,27 @@
               <w:rPr>
                 <w:rFonts w:ascii="Exo 2" w:hAnsi="Exo 2"/>
               </w:rPr>
-              <w:t xml:space="preserve">atividade </w:t>
+              <w:t>A</w:t>
             </w:r>
             <w:r>
               <w:rPr>
                 <w:rFonts w:ascii="Exo 2" w:hAnsi="Exo 2"/>
               </w:rPr>
-              <w:t>individual</w:t>
+              <w:t xml:space="preserve">tividade </w:t>
+            </w:r>
+            <w:r>
+              <w:rPr>
+                <w:rFonts w:ascii="Exo 2" w:hAnsi="Exo 2"/>
+              </w:rPr>
+              <w:t>I</w:t>
+            </w:r>
+            <w:bookmarkStart w:id="0" w:name="_GoBack"/>
+            <w:bookmarkEnd w:id="0"/>
+            <w:r>
+              <w:rPr>
+                <w:rFonts w:ascii="Exo 2" w:hAnsi="Exo 2"/>
+              </w:rPr>
+              <w:t>ndividual</w:t>
             </w:r>
           </w:p>
         </w:tc>
@@ -248,13 +248,7 @@
               <w:rPr>
                 <w:rFonts w:ascii="Exo 2" w:hAnsi="Exo 2"/>
               </w:rPr>
-              <w:t xml:space="preserve">              </w:t>
-            </w:r>
-            <w:r>
-              <w:rPr>
-                <w:rFonts w:ascii="Exo 2" w:hAnsi="Exo 2"/>
-              </w:rPr>
-              <w:t>Nicolas Campos de Carvalho</w:t>
+              <w:t xml:space="preserve">              Nicolas Campos de Carvalho</w:t>
             </w:r>
             <w:r>
               <w:rPr>
@@ -305,10 +299,22 @@
       <w:r>
         <w:rPr>
           <w:rFonts w:ascii="Arial" w:hAnsi="Arial" w:cs="Arial"/>
-          <w:noProof/>
-          <w:lang w:eastAsia="pt-BR"/>
-        </w:rPr>
-        <w:t xml:space="preserve">QUESTÕES: </w:t>
+          <w:b/>
+          <w:bCs/>
+          <w:noProof/>
+          <w:sz w:val="24"/>
+          <w:szCs w:val="24"/>
+          <w:lang w:eastAsia="pt-BR"/>
+        </w:rPr>
+        <w:t>QUESTÕES</w:t>
+      </w:r>
+      <w:r>
+        <w:rPr>
+          <w:rFonts w:ascii="Arial" w:hAnsi="Arial" w:cs="Arial"/>
+          <w:noProof/>
+          <w:lang w:eastAsia="pt-BR"/>
+        </w:rPr>
+        <w:t xml:space="preserve">: </w:t>
       </w:r>
     </w:p>
     <w:p>
@@ -368,10 +374,247 @@
           <w:lang w:eastAsia="pt-BR"/>
         </w:rPr>
       </w:pPr>
-    </w:p>
-    <w:p>
-      <w:pPr>
-        <w:pStyle w:val="PargrafodaLista"/>
+      <w:r>
+        <w:rPr>
+          <w:rFonts w:ascii="Arial" w:hAnsi="Arial" w:cs="Arial"/>
+          <w:noProof/>
+          <w:lang w:eastAsia="pt-BR"/>
+        </w:rPr>
+        <w:drawing>
+          <wp:anchor distT="0" distB="0" distL="114300" distR="114300" simplePos="0" relativeHeight="251658240" behindDoc="0" locked="0" layoutInCell="1" allowOverlap="1" wp14:anchorId="091AE0B1" wp14:editId="351C1D12">
+            <wp:simplePos x="0" y="0"/>
+            <wp:positionH relativeFrom="column">
+              <wp:posOffset>356235</wp:posOffset>
+            </wp:positionH>
+            <wp:positionV relativeFrom="paragraph">
+              <wp:posOffset>8890</wp:posOffset>
+            </wp:positionV>
+            <wp:extent cx="5705628" cy="2926715"/>
+            <wp:effectExtent l="0" t="0" r="9525" b="6985"/>
+            <wp:wrapNone/>
+            <wp:docPr id="2" name="Imagem 2" descr="Diagrama&#10;&#10;Descrição gerada automaticamente">
+              <a:extLst xmlns:a="http://schemas.openxmlformats.org/drawingml/2006/main">
+                <a:ext uri="{C183D7F6-B498-43B3-948B-1728B52AA6E4}">
+                  <adec:decorative xmlns:adec="http://schemas.microsoft.com/office/drawing/2017/decorative" val="0"/>
+                </a:ext>
+              </a:extLst>
+            </wp:docPr>
+            <wp:cNvGraphicFramePr>
+              <a:graphicFrameLocks xmlns:a="http://schemas.openxmlformats.org/drawingml/2006/main" noChangeAspect="1"/>
+            </wp:cNvGraphicFramePr>
+            <a:graphic xmlns:a="http://schemas.openxmlformats.org/drawingml/2006/main">
+              <a:graphicData uri="http://schemas.openxmlformats.org/drawingml/2006/picture">
+                <pic:pic xmlns:pic="http://schemas.openxmlformats.org/drawingml/2006/picture">
+                  <pic:nvPicPr>
+                    <pic:cNvPr id="2" name="WhatsApp Image 2020-11-14 at 14.29.46.jpeg"/>
+                    <pic:cNvPicPr/>
+                  </pic:nvPicPr>
+                  <pic:blipFill>
+                    <a:blip r:embed="rId11"/>
+                    <a:stretch>
+                      <a:fillRect/>
+                    </a:stretch>
+                  </pic:blipFill>
+                  <pic:spPr>
+                    <a:xfrm>
+                      <a:off x="0" y="0"/>
+                      <a:ext cx="5705628" cy="2926715"/>
+                    </a:xfrm>
+                    <a:prstGeom prst="rect">
+                      <a:avLst/>
+                    </a:prstGeom>
+                  </pic:spPr>
+                </pic:pic>
+              </a:graphicData>
+            </a:graphic>
+            <wp14:sizeRelH relativeFrom="page">
+              <wp14:pctWidth>0</wp14:pctWidth>
+            </wp14:sizeRelH>
+            <wp14:sizeRelV relativeFrom="page">
+              <wp14:pctHeight>0</wp14:pctHeight>
+            </wp14:sizeRelV>
+          </wp:anchor>
+        </w:drawing>
+      </w:r>
+    </w:p>
+    <w:p>
+      <w:pPr>
+        <w:pStyle w:val="PargrafodaLista"/>
+        <w:contextualSpacing/>
+        <w:rPr>
+          <w:rFonts w:ascii="Arial" w:hAnsi="Arial" w:cs="Arial"/>
+          <w:noProof/>
+          <w:lang w:eastAsia="pt-BR"/>
+        </w:rPr>
+      </w:pPr>
+    </w:p>
+    <w:p>
+      <w:pPr>
+        <w:pStyle w:val="PargrafodaLista"/>
+        <w:contextualSpacing/>
+        <w:rPr>
+          <w:rFonts w:ascii="Arial" w:hAnsi="Arial" w:cs="Arial"/>
+          <w:noProof/>
+          <w:lang w:eastAsia="pt-BR"/>
+        </w:rPr>
+      </w:pPr>
+    </w:p>
+    <w:p>
+      <w:pPr>
+        <w:pStyle w:val="PargrafodaLista"/>
+        <w:contextualSpacing/>
+        <w:rPr>
+          <w:rFonts w:ascii="Arial" w:hAnsi="Arial" w:cs="Arial"/>
+          <w:noProof/>
+          <w:lang w:eastAsia="pt-BR"/>
+        </w:rPr>
+      </w:pPr>
+    </w:p>
+    <w:p>
+      <w:pPr>
+        <w:pStyle w:val="PargrafodaLista"/>
+        <w:contextualSpacing/>
+        <w:rPr>
+          <w:rFonts w:ascii="Arial" w:hAnsi="Arial" w:cs="Arial"/>
+          <w:noProof/>
+          <w:lang w:eastAsia="pt-BR"/>
+        </w:rPr>
+      </w:pPr>
+    </w:p>
+    <w:p>
+      <w:pPr>
+        <w:pStyle w:val="PargrafodaLista"/>
+        <w:contextualSpacing/>
+        <w:rPr>
+          <w:rFonts w:ascii="Arial" w:hAnsi="Arial" w:cs="Arial"/>
+          <w:noProof/>
+          <w:lang w:eastAsia="pt-BR"/>
+        </w:rPr>
+      </w:pPr>
+    </w:p>
+    <w:p>
+      <w:pPr>
+        <w:pStyle w:val="PargrafodaLista"/>
+        <w:contextualSpacing/>
+        <w:rPr>
+          <w:rFonts w:ascii="Arial" w:hAnsi="Arial" w:cs="Arial"/>
+          <w:noProof/>
+          <w:lang w:eastAsia="pt-BR"/>
+        </w:rPr>
+      </w:pPr>
+    </w:p>
+    <w:p>
+      <w:pPr>
+        <w:pStyle w:val="PargrafodaLista"/>
+        <w:contextualSpacing/>
+        <w:rPr>
+          <w:rFonts w:ascii="Arial" w:hAnsi="Arial" w:cs="Arial"/>
+          <w:noProof/>
+          <w:lang w:eastAsia="pt-BR"/>
+        </w:rPr>
+      </w:pPr>
+    </w:p>
+    <w:p>
+      <w:pPr>
+        <w:pStyle w:val="PargrafodaLista"/>
+        <w:contextualSpacing/>
+        <w:rPr>
+          <w:rFonts w:ascii="Arial" w:hAnsi="Arial" w:cs="Arial"/>
+          <w:noProof/>
+          <w:lang w:eastAsia="pt-BR"/>
+        </w:rPr>
+      </w:pPr>
+    </w:p>
+    <w:p>
+      <w:pPr>
+        <w:pStyle w:val="PargrafodaLista"/>
+        <w:contextualSpacing/>
+        <w:rPr>
+          <w:rFonts w:ascii="Arial" w:hAnsi="Arial" w:cs="Arial"/>
+          <w:noProof/>
+          <w:lang w:eastAsia="pt-BR"/>
+        </w:rPr>
+      </w:pPr>
+    </w:p>
+    <w:p>
+      <w:pPr>
+        <w:pStyle w:val="PargrafodaLista"/>
+        <w:contextualSpacing/>
+        <w:rPr>
+          <w:rFonts w:ascii="Arial" w:hAnsi="Arial" w:cs="Arial"/>
+          <w:noProof/>
+          <w:lang w:eastAsia="pt-BR"/>
+        </w:rPr>
+      </w:pPr>
+    </w:p>
+    <w:p>
+      <w:pPr>
+        <w:pStyle w:val="PargrafodaLista"/>
+        <w:contextualSpacing/>
+        <w:rPr>
+          <w:rFonts w:ascii="Arial" w:hAnsi="Arial" w:cs="Arial"/>
+          <w:noProof/>
+          <w:lang w:eastAsia="pt-BR"/>
+        </w:rPr>
+      </w:pPr>
+    </w:p>
+    <w:p>
+      <w:pPr>
+        <w:pStyle w:val="PargrafodaLista"/>
+        <w:contextualSpacing/>
+        <w:rPr>
+          <w:rFonts w:ascii="Arial" w:hAnsi="Arial" w:cs="Arial"/>
+          <w:noProof/>
+          <w:lang w:eastAsia="pt-BR"/>
+        </w:rPr>
+      </w:pPr>
+    </w:p>
+    <w:p>
+      <w:pPr>
+        <w:pStyle w:val="PargrafodaLista"/>
+        <w:contextualSpacing/>
+        <w:rPr>
+          <w:rFonts w:ascii="Arial" w:hAnsi="Arial" w:cs="Arial"/>
+          <w:noProof/>
+          <w:lang w:eastAsia="pt-BR"/>
+        </w:rPr>
+      </w:pPr>
+    </w:p>
+    <w:p>
+      <w:pPr>
+        <w:pStyle w:val="PargrafodaLista"/>
+        <w:contextualSpacing/>
+        <w:rPr>
+          <w:rFonts w:ascii="Arial" w:hAnsi="Arial" w:cs="Arial"/>
+          <w:noProof/>
+          <w:lang w:eastAsia="pt-BR"/>
+        </w:rPr>
+      </w:pPr>
+    </w:p>
+    <w:p>
+      <w:pPr>
+        <w:pStyle w:val="PargrafodaLista"/>
+        <w:contextualSpacing/>
+        <w:rPr>
+          <w:rFonts w:ascii="Arial" w:hAnsi="Arial" w:cs="Arial"/>
+          <w:noProof/>
+          <w:lang w:eastAsia="pt-BR"/>
+        </w:rPr>
+      </w:pPr>
+    </w:p>
+    <w:p>
+      <w:pPr>
+        <w:pStyle w:val="PargrafodaLista"/>
+        <w:contextualSpacing/>
+        <w:rPr>
+          <w:rFonts w:ascii="Arial" w:hAnsi="Arial" w:cs="Arial"/>
+          <w:noProof/>
+          <w:lang w:eastAsia="pt-BR"/>
+        </w:rPr>
+      </w:pPr>
+    </w:p>
+    <w:p>
+      <w:pPr>
         <w:contextualSpacing/>
         <w:rPr>
           <w:rFonts w:ascii="Arial" w:hAnsi="Arial" w:cs="Arial"/>
@@ -535,6 +778,17 @@
     <w:p>
       <w:pPr>
         <w:pStyle w:val="PargrafodaLista"/>
+        <w:contextualSpacing/>
+        <w:rPr>
+          <w:rFonts w:ascii="Arial" w:hAnsi="Arial" w:cs="Arial"/>
+          <w:noProof/>
+          <w:lang w:eastAsia="pt-BR"/>
+        </w:rPr>
+      </w:pPr>
+    </w:p>
+    <w:p>
+      <w:pPr>
+        <w:pStyle w:val="PargrafodaLista"/>
         <w:numPr>
           <w:ilvl w:val="0"/>
           <w:numId w:val="23"/>
@@ -617,23 +871,60 @@
         <w:contextualSpacing/>
         <w:rPr>
           <w:rFonts w:ascii="Arial" w:hAnsi="Arial" w:cs="Arial"/>
+          <w:noProof/>
+          <w:lang w:eastAsia="pt-BR"/>
+        </w:rPr>
+      </w:pPr>
+      <w:r>
+        <w:rPr>
+          <w:rFonts w:ascii="Arial" w:hAnsi="Arial" w:cs="Arial"/>
           <w:b/>
           <w:bCs/>
           <w:noProof/>
+          <w:lang w:eastAsia="pt-BR"/>
+        </w:rPr>
+        <w:t xml:space="preserve">R: </w:t>
+      </w:r>
+      <w:r>
+        <w:rPr>
+          <w:rFonts w:ascii="Arial" w:hAnsi="Arial" w:cs="Arial"/>
+          <w:b/>
+          <w:bCs/>
+          <w:noProof/>
+          <w:sz w:val="24"/>
+          <w:szCs w:val="24"/>
+          <w:lang w:eastAsia="pt-BR"/>
+        </w:rPr>
+        <w:t>Unidade Lógica e Aritmética - ALU</w:t>
+      </w:r>
+      <w:r>
+        <w:rPr>
+          <w:rFonts w:ascii="Arial" w:hAnsi="Arial" w:cs="Arial"/>
+          <w:noProof/>
+          <w:lang w:eastAsia="pt-BR"/>
+        </w:rPr>
+        <w:t>: implementa as operações lógicas (NOT, AND, OR, XOR) e aritméticas (geralmente adição, subtração, multiplicação, divisão, dependendo do microprocessador). Em geral, o resultado de uma operação é armazenado no acumulador</w:t>
+      </w:r>
+      <w:r>
+        <w:rPr>
+          <w:rFonts w:ascii="Arial" w:hAnsi="Arial" w:cs="Arial"/>
+          <w:noProof/>
+          <w:lang w:eastAsia="pt-BR"/>
+        </w:rPr>
+        <w:t>.</w:t>
+      </w:r>
+    </w:p>
+    <w:p>
+      <w:pPr>
+        <w:pStyle w:val="PargrafodaLista"/>
+        <w:contextualSpacing/>
+        <w:rPr>
+          <w:rFonts w:ascii="Arial" w:hAnsi="Arial" w:cs="Arial"/>
+          <w:noProof/>
           <w:u w:val="single"/>
           <w:lang w:eastAsia="pt-BR"/>
         </w:rPr>
       </w:pPr>
-      <w:r>
-        <w:rPr>
-          <w:rFonts w:ascii="Arial" w:hAnsi="Arial" w:cs="Arial"/>
-          <w:b/>
-          <w:bCs/>
-          <w:noProof/>
-          <w:lang w:eastAsia="pt-BR"/>
-        </w:rPr>
-        <w:t xml:space="preserve">R: </w:t>
-      </w:r>
     </w:p>
     <w:p>
       <w:pPr>
@@ -715,22 +1006,196 @@
         <w:contextualSpacing/>
         <w:rPr>
           <w:rFonts w:ascii="Arial" w:hAnsi="Arial" w:cs="Arial"/>
+          <w:noProof/>
+          <w:lang w:eastAsia="pt-BR"/>
+        </w:rPr>
+      </w:pPr>
+      <w:r>
+        <w:rPr>
+          <w:rFonts w:ascii="Arial" w:hAnsi="Arial" w:cs="Arial"/>
           <w:b/>
           <w:bCs/>
           <w:noProof/>
           <w:lang w:eastAsia="pt-BR"/>
         </w:rPr>
-      </w:pPr>
+        <w:t xml:space="preserve">R: </w:t>
+      </w:r>
+      <w:r>
+        <w:rPr>
+          <w:rFonts w:ascii="Arial" w:hAnsi="Arial" w:cs="Arial"/>
+        </w:rPr>
+        <w:t xml:space="preserve">O </w:t>
+      </w:r>
       <w:r>
         <w:rPr>
           <w:rFonts w:ascii="Arial" w:hAnsi="Arial" w:cs="Arial"/>
           <w:b/>
           <w:bCs/>
-          <w:noProof/>
-          <w:lang w:eastAsia="pt-BR"/>
-        </w:rPr>
-        <w:t xml:space="preserve">R: </w:t>
-      </w:r>
+          <w:sz w:val="24"/>
+          <w:szCs w:val="24"/>
+        </w:rPr>
+        <w:t>registrador</w:t>
+      </w:r>
+      <w:r>
+        <w:rPr>
+          <w:rFonts w:ascii="Arial" w:hAnsi="Arial" w:cs="Arial"/>
+          <w:sz w:val="24"/>
+          <w:szCs w:val="24"/>
+        </w:rPr>
+        <w:t xml:space="preserve"> </w:t>
+      </w:r>
+      <w:r>
+        <w:rPr>
+          <w:rFonts w:ascii="Arial" w:hAnsi="Arial" w:cs="Arial"/>
+        </w:rPr>
+        <w:t>é a memória dentro da própria CPU que armazena N bits. Os registradores estão</w:t>
+      </w:r>
+      <w:r>
+        <w:rPr>
+          <w:rFonts w:ascii="Arial" w:hAnsi="Arial" w:cs="Arial"/>
+        </w:rPr>
+        <w:t xml:space="preserve"> </w:t>
+      </w:r>
+      <w:r>
+        <w:rPr>
+          <w:rFonts w:ascii="Arial" w:hAnsi="Arial" w:cs="Arial"/>
+        </w:rPr>
+        <w:t>no topo da hierarquia de memória, sendo assim, são uma mídia mais rápida e financeiramente mais custosa de se armazenar dados</w:t>
+      </w:r>
+      <w:r>
+        <w:rPr>
+          <w:rFonts w:ascii="Arial" w:hAnsi="Arial" w:cs="Arial"/>
+        </w:rPr>
+        <w:t>;</w:t>
+      </w:r>
+    </w:p>
+    <w:p>
+      <w:pPr>
+        <w:pStyle w:val="PargrafodaLista"/>
+        <w:contextualSpacing/>
+        <w:rPr>
+          <w:rFonts w:ascii="Arial" w:hAnsi="Arial" w:cs="Arial"/>
+          <w:color w:val="000000"/>
+          <w:shd w:val="clear" w:color="auto" w:fill="FFFFFF"/>
+        </w:rPr>
+      </w:pPr>
+      <w:r>
+        <w:rPr>
+          <w:rFonts w:ascii="Arial" w:hAnsi="Arial" w:cs="Arial"/>
+          <w:color w:val="000000"/>
+          <w:shd w:val="clear" w:color="auto" w:fill="FFFFFF"/>
+        </w:rPr>
+        <w:t xml:space="preserve">O </w:t>
+      </w:r>
+      <w:r>
+        <w:rPr>
+          <w:rFonts w:ascii="Arial" w:hAnsi="Arial" w:cs="Arial"/>
+          <w:color w:val="000000"/>
+          <w:sz w:val="24"/>
+          <w:szCs w:val="24"/>
+          <w:shd w:val="clear" w:color="auto" w:fill="FFFFFF"/>
+        </w:rPr>
+        <w:t>registrador</w:t>
+      </w:r>
+      <w:r>
+        <w:rPr>
+          <w:rFonts w:ascii="Arial" w:hAnsi="Arial" w:cs="Arial"/>
+          <w:color w:val="000000"/>
+          <w:shd w:val="clear" w:color="auto" w:fill="FFFFFF"/>
+        </w:rPr>
+        <w:t xml:space="preserve"> é um circuito lógico que tem a finalidade de reter a curto prazo um conjunto de bits</w:t>
+      </w:r>
+      <w:r>
+        <w:rPr>
+          <w:rFonts w:ascii="Arial" w:hAnsi="Arial" w:cs="Arial"/>
+          <w:color w:val="000000"/>
+          <w:shd w:val="clear" w:color="auto" w:fill="FFFFFF"/>
+        </w:rPr>
+        <w:t xml:space="preserve">; </w:t>
+      </w:r>
+    </w:p>
+    <w:p>
+      <w:pPr>
+        <w:pStyle w:val="PargrafodaLista"/>
+        <w:contextualSpacing/>
+        <w:rPr>
+          <w:rFonts w:ascii="Arial" w:hAnsi="Arial" w:cs="Arial"/>
+          <w:color w:val="000000" w:themeColor="text1"/>
+          <w:shd w:val="clear" w:color="auto" w:fill="FFFFFF"/>
+        </w:rPr>
+      </w:pPr>
+      <w:r>
+        <w:rPr>
+          <w:rFonts w:ascii="Arial" w:hAnsi="Arial" w:cs="Arial"/>
+          <w:color w:val="000000" w:themeColor="text1"/>
+          <w:shd w:val="clear" w:color="auto" w:fill="FFFFFF"/>
+        </w:rPr>
+        <w:t xml:space="preserve">Os </w:t>
+      </w:r>
+      <w:r>
+        <w:rPr>
+          <w:rFonts w:ascii="Arial" w:hAnsi="Arial" w:cs="Arial"/>
+          <w:color w:val="000000" w:themeColor="text1"/>
+          <w:sz w:val="24"/>
+          <w:szCs w:val="24"/>
+          <w:shd w:val="clear" w:color="auto" w:fill="FFFFFF"/>
+        </w:rPr>
+        <w:t>registradores</w:t>
+      </w:r>
+      <w:r>
+        <w:rPr>
+          <w:rFonts w:ascii="Arial" w:hAnsi="Arial" w:cs="Arial"/>
+          <w:color w:val="000000" w:themeColor="text1"/>
+          <w:sz w:val="24"/>
+          <w:szCs w:val="24"/>
+          <w:shd w:val="clear" w:color="auto" w:fill="FFFFFF"/>
+        </w:rPr>
+        <w:t> </w:t>
+      </w:r>
+      <w:r>
+        <w:rPr>
+          <w:rFonts w:ascii="Arial" w:hAnsi="Arial" w:cs="Arial"/>
+          <w:color w:val="000000" w:themeColor="text1"/>
+          <w:shd w:val="clear" w:color="auto" w:fill="FFFFFF"/>
+        </w:rPr>
+        <w:t>se localizam no interior de um microprocessador, dentro da CPU.</w:t>
+      </w:r>
+    </w:p>
+    <w:p>
+      <w:pPr>
+        <w:pStyle w:val="PargrafodaLista"/>
+        <w:contextualSpacing/>
+        <w:rPr>
+          <w:rFonts w:ascii="Arial" w:hAnsi="Arial" w:cs="Arial"/>
+          <w:color w:val="000000" w:themeColor="text1"/>
+          <w:shd w:val="clear" w:color="auto" w:fill="FFFFFF"/>
+        </w:rPr>
+      </w:pPr>
+    </w:p>
+    <w:p>
+      <w:pPr>
+        <w:pStyle w:val="PargrafodaLista"/>
+        <w:contextualSpacing/>
+        <w:rPr>
+          <w:rFonts w:ascii="Arial" w:hAnsi="Arial" w:cs="Arial"/>
+          <w:color w:val="000000" w:themeColor="text1"/>
+          <w:shd w:val="clear" w:color="auto" w:fill="FFFFFF"/>
+        </w:rPr>
+      </w:pPr>
+    </w:p>
+    <w:p>
+      <w:pPr>
+        <w:pStyle w:val="PargrafodaLista"/>
+        <w:contextualSpacing/>
+        <w:rPr>
+          <w:rFonts w:ascii="Arial" w:hAnsi="Arial" w:cs="Arial"/>
+          <w:b/>
+          <w:bCs/>
+          <w:noProof/>
+          <w:color w:val="000000" w:themeColor="text1"/>
+          <w:lang w:eastAsia="pt-BR"/>
+        </w:rPr>
+      </w:pPr>
     </w:p>
     <w:p>
       <w:pPr>
@@ -812,12 +1277,22 @@
         <w:contextualSpacing/>
         <w:rPr>
           <w:rFonts w:ascii="Arial" w:hAnsi="Arial" w:cs="Arial"/>
+          <w:color w:val="333333"/>
+          <w:sz w:val="23"/>
+          <w:szCs w:val="23"/>
+          <w:shd w:val="clear" w:color="auto" w:fill="FFFFFF"/>
+        </w:rPr>
+      </w:pPr>
+      <w:r>
+        <w:rPr>
+          <w:rFonts w:ascii="Arial" w:hAnsi="Arial" w:cs="Arial"/>
           <w:b/>
           <w:bCs/>
           <w:noProof/>
           <w:lang w:eastAsia="pt-BR"/>
         </w:rPr>
-      </w:pPr>
+        <w:t>R:</w:t>
+      </w:r>
       <w:r>
         <w:rPr>
           <w:rFonts w:ascii="Arial" w:hAnsi="Arial" w:cs="Arial"/>
@@ -826,7 +1301,643 @@
           <w:noProof/>
           <w:lang w:eastAsia="pt-BR"/>
         </w:rPr>
-        <w:t>R:</w:t>
+        <w:t xml:space="preserve"> </w:t>
+      </w:r>
+      <w:r>
+        <w:rPr>
+          <w:rFonts w:ascii="Arial" w:hAnsi="Arial" w:cs="Arial"/>
+          <w:b/>
+          <w:bCs/>
+          <w:noProof/>
+          <w:sz w:val="24"/>
+          <w:szCs w:val="24"/>
+          <w:lang w:eastAsia="pt-BR"/>
+        </w:rPr>
+        <w:t xml:space="preserve">Memória RAM: </w:t>
+      </w:r>
+      <w:r>
+        <w:rPr>
+          <w:rFonts w:ascii="Arial" w:hAnsi="Arial" w:cs="Arial"/>
+          <w:color w:val="333333"/>
+          <w:sz w:val="23"/>
+          <w:szCs w:val="23"/>
+          <w:shd w:val="clear" w:color="auto" w:fill="FFFFFF"/>
+        </w:rPr>
+        <w:t xml:space="preserve"> </w:t>
+      </w:r>
+      <w:r>
+        <w:rPr>
+          <w:rFonts w:ascii="Arial" w:hAnsi="Arial" w:cs="Arial"/>
+          <w:b/>
+          <w:bCs/>
+          <w:color w:val="333333"/>
+          <w:sz w:val="24"/>
+          <w:szCs w:val="24"/>
+          <w:shd w:val="clear" w:color="auto" w:fill="FFFFFF"/>
+        </w:rPr>
+        <w:t>Random Access Memory</w:t>
+      </w:r>
+      <w:r>
+        <w:rPr>
+          <w:rFonts w:ascii="Arial" w:hAnsi="Arial" w:cs="Arial"/>
+          <w:color w:val="333333"/>
+          <w:sz w:val="24"/>
+          <w:szCs w:val="24"/>
+          <w:shd w:val="clear" w:color="auto" w:fill="FFFFFF"/>
+        </w:rPr>
+        <w:t xml:space="preserve"> </w:t>
+      </w:r>
+      <w:r>
+        <w:rPr>
+          <w:rFonts w:ascii="Arial" w:hAnsi="Arial" w:cs="Arial"/>
+          <w:color w:val="333333"/>
+          <w:sz w:val="23"/>
+          <w:szCs w:val="23"/>
+          <w:shd w:val="clear" w:color="auto" w:fill="FFFFFF"/>
+        </w:rPr>
+        <w:t>(Memória de Acesso Aleatório) é um tipo de memória que permite o acesso aos arquivos armazenados no computador. A memória RAM lê os conteúdos quando requeridos, mas não guarda permanentemente.</w:t>
+      </w:r>
+    </w:p>
+    <w:p>
+      <w:pPr>
+        <w:pStyle w:val="PargrafodaLista"/>
+        <w:contextualSpacing/>
+        <w:rPr>
+          <w:rFonts w:ascii="Arial" w:hAnsi="Arial" w:cs="Arial"/>
+          <w:noProof/>
+          <w:lang w:eastAsia="pt-BR"/>
+        </w:rPr>
+      </w:pPr>
+      <w:r>
+        <w:rPr>
+          <w:rFonts w:ascii="Arial" w:hAnsi="Arial" w:cs="Arial"/>
+          <w:noProof/>
+          <w:lang w:eastAsia="pt-BR"/>
+        </w:rPr>
+        <w:t xml:space="preserve">     Quanto</w:t>
+      </w:r>
+      <w:r>
+        <w:rPr>
+          <w:rFonts w:ascii="Arial" w:hAnsi="Arial" w:cs="Arial"/>
+          <w:noProof/>
+          <w:lang w:eastAsia="pt-BR"/>
+        </w:rPr>
+        <w:t xml:space="preserve"> </w:t>
+      </w:r>
+      <w:r>
+        <w:rPr>
+          <w:rFonts w:ascii="Arial" w:hAnsi="Arial" w:cs="Arial"/>
+          <w:noProof/>
+          <w:lang w:eastAsia="pt-BR"/>
+        </w:rPr>
+        <w:t xml:space="preserve">maior a quantidade de bits que uma memória RAM possui, mais </w:t>
+      </w:r>
+      <w:r>
+        <w:rPr>
+          <w:rFonts w:ascii="Arial" w:hAnsi="Arial" w:cs="Arial"/>
+          <w:noProof/>
+          <w:lang w:eastAsia="pt-BR"/>
+        </w:rPr>
+        <w:t>capacidade de trabalho ela pode executar</w:t>
+      </w:r>
+      <w:r>
+        <w:rPr>
+          <w:rFonts w:ascii="Arial" w:hAnsi="Arial" w:cs="Arial"/>
+          <w:noProof/>
+          <w:lang w:eastAsia="pt-BR"/>
+        </w:rPr>
+        <w:t>.</w:t>
+      </w:r>
+    </w:p>
+    <w:p>
+      <w:pPr>
+        <w:contextualSpacing/>
+        <w:rPr>
+          <w:rFonts w:ascii="Arial" w:hAnsi="Arial" w:cs="Arial"/>
+          <w:b/>
+          <w:bCs/>
+          <w:noProof/>
+          <w:sz w:val="24"/>
+          <w:szCs w:val="24"/>
+          <w:lang w:eastAsia="pt-BR"/>
+        </w:rPr>
+      </w:pPr>
+    </w:p>
+    <w:p>
+      <w:pPr>
+        <w:pStyle w:val="PargrafodaLista"/>
+        <w:contextualSpacing/>
+        <w:rPr>
+          <w:rFonts w:ascii="Arial" w:hAnsi="Arial" w:cs="Arial"/>
+          <w:noProof/>
+          <w:lang w:eastAsia="pt-BR"/>
+        </w:rPr>
+      </w:pPr>
+      <w:r>
+        <w:rPr>
+          <w:rFonts w:ascii="Arial" w:hAnsi="Arial" w:cs="Arial"/>
+          <w:b/>
+          <w:bCs/>
+          <w:noProof/>
+          <w:sz w:val="24"/>
+          <w:szCs w:val="24"/>
+          <w:lang w:eastAsia="pt-BR"/>
+        </w:rPr>
+        <w:t xml:space="preserve">     Memória ROM: </w:t>
+      </w:r>
+      <w:r>
+        <w:rPr>
+          <w:rFonts w:ascii="Arial" w:hAnsi="Arial" w:cs="Arial"/>
+          <w:noProof/>
+          <w:lang w:eastAsia="pt-BR"/>
+        </w:rPr>
+        <w:t>A</w:t>
+      </w:r>
+      <w:r>
+        <w:rPr>
+          <w:rFonts w:ascii="Arial" w:hAnsi="Arial" w:cs="Arial"/>
+          <w:b/>
+          <w:bCs/>
+          <w:noProof/>
+          <w:lang w:eastAsia="pt-BR"/>
+        </w:rPr>
+        <w:t xml:space="preserve"> </w:t>
+      </w:r>
+      <w:r>
+        <w:rPr>
+          <w:rFonts w:ascii="Arial" w:hAnsi="Arial" w:cs="Arial"/>
+          <w:b/>
+          <w:bCs/>
+          <w:noProof/>
+          <w:sz w:val="24"/>
+          <w:szCs w:val="24"/>
+          <w:lang w:eastAsia="pt-BR"/>
+        </w:rPr>
+        <w:t xml:space="preserve">memória ROM </w:t>
+      </w:r>
+      <w:r>
+        <w:rPr>
+          <w:rFonts w:ascii="Arial" w:hAnsi="Arial" w:cs="Arial"/>
+          <w:noProof/>
+          <w:lang w:eastAsia="pt-BR"/>
+        </w:rPr>
+        <w:t>o</w:t>
+      </w:r>
+      <w:r>
+        <w:rPr>
+          <w:rFonts w:ascii="Arial" w:hAnsi="Arial" w:cs="Arial"/>
+          <w:noProof/>
+          <w:lang w:eastAsia="pt-BR"/>
+        </w:rPr>
+        <w:t>ferece dados apenas para leitura. Normalmente, a ROM é utilizada para armazenar firmwares, pequenos softwares que funcionam apenas no hardware para o qual foram desenvolvidos e que controlam as funções mais básicas do dispositivo.</w:t>
+      </w:r>
+    </w:p>
+    <w:p>
+      <w:pPr>
+        <w:pStyle w:val="PargrafodaLista"/>
+        <w:contextualSpacing/>
+        <w:rPr>
+          <w:rFonts w:ascii="Arial" w:hAnsi="Arial" w:cs="Arial"/>
+          <w:b/>
+          <w:bCs/>
+          <w:noProof/>
+          <w:sz w:val="24"/>
+          <w:szCs w:val="24"/>
+          <w:lang w:eastAsia="pt-BR"/>
+        </w:rPr>
+      </w:pPr>
+      <w:r>
+        <w:rPr>
+          <w:rFonts w:ascii="Arial" w:hAnsi="Arial" w:cs="Arial"/>
+          <w:b/>
+          <w:bCs/>
+          <w:noProof/>
+          <w:sz w:val="24"/>
+          <w:szCs w:val="24"/>
+          <w:lang w:eastAsia="pt-BR"/>
+        </w:rPr>
+        <w:t xml:space="preserve">     </w:t>
+      </w:r>
+    </w:p>
+    <w:p>
+      <w:pPr>
+        <w:pStyle w:val="PargrafodaLista"/>
+        <w:contextualSpacing/>
+        <w:rPr>
+          <w:rFonts w:ascii="Arial" w:hAnsi="Arial" w:cs="Arial"/>
+          <w:color w:val="222222"/>
+        </w:rPr>
+      </w:pPr>
+      <w:r>
+        <w:rPr>
+          <w:rFonts w:ascii="Arial" w:hAnsi="Arial" w:cs="Arial"/>
+          <w:b/>
+          <w:bCs/>
+          <w:noProof/>
+          <w:sz w:val="24"/>
+          <w:szCs w:val="24"/>
+          <w:lang w:eastAsia="pt-BR"/>
+        </w:rPr>
+        <w:t xml:space="preserve">     Memória Eprom: </w:t>
+      </w:r>
+      <w:r>
+        <w:rPr>
+          <w:rFonts w:ascii="Arial" w:hAnsi="Arial" w:cs="Arial"/>
+          <w:color w:val="222222"/>
+        </w:rPr>
+        <w:t xml:space="preserve">Uma </w:t>
+      </w:r>
+      <w:r>
+        <w:rPr>
+          <w:rFonts w:ascii="Arial" w:hAnsi="Arial" w:cs="Arial"/>
+          <w:b/>
+          <w:bCs/>
+          <w:color w:val="222222"/>
+          <w:sz w:val="24"/>
+          <w:szCs w:val="24"/>
+        </w:rPr>
+        <w:t>EPROM</w:t>
+      </w:r>
+      <w:r>
+        <w:rPr>
+          <w:rFonts w:ascii="Arial" w:hAnsi="Arial" w:cs="Arial"/>
+          <w:color w:val="222222"/>
+        </w:rPr>
+        <w:t xml:space="preserve">, ou </w:t>
+      </w:r>
+      <w:r>
+        <w:rPr>
+          <w:rFonts w:ascii="Arial" w:hAnsi="Arial" w:cs="Arial"/>
+          <w:b/>
+          <w:bCs/>
+          <w:color w:val="222222"/>
+          <w:sz w:val="24"/>
+          <w:szCs w:val="24"/>
+        </w:rPr>
+        <w:t>Erasable</w:t>
+      </w:r>
+      <w:r>
+        <w:rPr>
+          <w:rFonts w:ascii="Arial" w:hAnsi="Arial" w:cs="Arial"/>
+          <w:b/>
+          <w:bCs/>
+          <w:color w:val="4D5156"/>
+          <w:shd w:val="clear" w:color="auto" w:fill="FFFFFF"/>
+        </w:rPr>
+        <w:t xml:space="preserve"> Programmable Read-Only Memory</w:t>
+      </w:r>
+      <w:r>
+        <w:rPr>
+          <w:rFonts w:ascii="Arial" w:hAnsi="Arial" w:cs="Arial"/>
+          <w:color w:val="222222"/>
+          <w:sz w:val="24"/>
+          <w:szCs w:val="24"/>
+        </w:rPr>
+        <w:t xml:space="preserve"> </w:t>
+      </w:r>
+      <w:r>
+        <w:rPr>
+          <w:rFonts w:ascii="Arial" w:hAnsi="Arial" w:cs="Arial"/>
+          <w:color w:val="222222"/>
+        </w:rPr>
+        <w:t>(M</w:t>
+      </w:r>
+      <w:r>
+        <w:rPr>
+          <w:rFonts w:ascii="Arial" w:hAnsi="Arial" w:cs="Arial"/>
+          <w:color w:val="222222"/>
+        </w:rPr>
+        <w:t xml:space="preserve">emória </w:t>
+      </w:r>
+      <w:r>
+        <w:rPr>
+          <w:rFonts w:ascii="Arial" w:hAnsi="Arial" w:cs="Arial"/>
+          <w:color w:val="222222"/>
+        </w:rPr>
+        <w:t>P</w:t>
+      </w:r>
+      <w:r>
+        <w:rPr>
+          <w:rFonts w:ascii="Arial" w:hAnsi="Arial" w:cs="Arial"/>
+          <w:color w:val="222222"/>
+        </w:rPr>
+        <w:t xml:space="preserve">rogramável </w:t>
+      </w:r>
+      <w:r>
+        <w:rPr>
+          <w:rFonts w:ascii="Arial" w:hAnsi="Arial" w:cs="Arial"/>
+          <w:color w:val="222222"/>
+        </w:rPr>
+        <w:t>S</w:t>
+      </w:r>
+      <w:r>
+        <w:rPr>
+          <w:rFonts w:ascii="Arial" w:hAnsi="Arial" w:cs="Arial"/>
+          <w:color w:val="222222"/>
+        </w:rPr>
+        <w:t>omente</w:t>
+      </w:r>
+      <w:r>
+        <w:rPr>
+          <w:rFonts w:ascii="Arial" w:hAnsi="Arial" w:cs="Arial"/>
+          <w:color w:val="222222"/>
+        </w:rPr>
+        <w:t xml:space="preserve"> L</w:t>
+      </w:r>
+      <w:r>
+        <w:rPr>
+          <w:rFonts w:ascii="Arial" w:hAnsi="Arial" w:cs="Arial"/>
+          <w:color w:val="222222"/>
+        </w:rPr>
+        <w:t>eitura</w:t>
+      </w:r>
+      <w:r>
+        <w:rPr>
+          <w:rFonts w:ascii="Arial" w:hAnsi="Arial" w:cs="Arial"/>
+          <w:color w:val="222222"/>
+        </w:rPr>
+        <w:t xml:space="preserve"> A</w:t>
+      </w:r>
+      <w:r>
+        <w:rPr>
+          <w:rFonts w:ascii="Arial" w:hAnsi="Arial" w:cs="Arial"/>
+          <w:color w:val="222222"/>
+        </w:rPr>
+        <w:t xml:space="preserve">pagável, é um tipo de chip de memória que retém seus dados quando sua fonte de alimentação está desligada. Em outras palavras, não é volátil. </w:t>
+      </w:r>
+    </w:p>
+    <w:p>
+      <w:pPr>
+        <w:pStyle w:val="PargrafodaLista"/>
+        <w:contextualSpacing/>
+        <w:rPr>
+          <w:rFonts w:ascii="Arial" w:hAnsi="Arial" w:cs="Arial"/>
+          <w:noProof/>
+          <w:sz w:val="20"/>
+          <w:szCs w:val="20"/>
+          <w:lang w:eastAsia="pt-BR"/>
+        </w:rPr>
+      </w:pPr>
+      <w:r>
+        <w:rPr>
+          <w:rFonts w:ascii="Arial" w:hAnsi="Arial" w:cs="Arial"/>
+          <w:b/>
+          <w:bCs/>
+          <w:noProof/>
+          <w:sz w:val="24"/>
+          <w:szCs w:val="24"/>
+          <w:lang w:eastAsia="pt-BR"/>
+        </w:rPr>
+        <w:t xml:space="preserve">     </w:t>
+      </w:r>
+      <w:r>
+        <w:rPr>
+          <w:rFonts w:ascii="Arial" w:hAnsi="Arial" w:cs="Arial"/>
+          <w:color w:val="222222"/>
+        </w:rPr>
+        <w:t>É uma série de transistores de porta flutuante programados individualmente por um dispositivo eletrônico que fornece tensões mais altas do que as normalmente usadas em circuitos digitais. </w:t>
+      </w:r>
+    </w:p>
+    <w:p>
+      <w:pPr>
+        <w:contextualSpacing/>
+        <w:rPr>
+          <w:rFonts w:ascii="Arial" w:hAnsi="Arial" w:cs="Arial"/>
+          <w:b/>
+          <w:bCs/>
+          <w:noProof/>
+          <w:sz w:val="24"/>
+          <w:szCs w:val="24"/>
+          <w:lang w:eastAsia="pt-BR"/>
+        </w:rPr>
+      </w:pPr>
+    </w:p>
+    <w:p>
+      <w:pPr>
+        <w:pStyle w:val="NormalWeb"/>
+        <w:shd w:val="clear" w:color="auto" w:fill="FFFFFF"/>
+        <w:spacing w:before="0" w:beforeAutospacing="0" w:after="300" w:afterAutospacing="0" w:line="300" w:lineRule="atLeast"/>
+        <w:rPr>
+          <w:rFonts w:ascii="Arial" w:hAnsi="Arial" w:cs="Arial"/>
+          <w:color w:val="333333"/>
+          <w:sz w:val="23"/>
+          <w:szCs w:val="23"/>
+        </w:rPr>
+      </w:pPr>
+      <w:r>
+        <w:rPr>
+          <w:rFonts w:ascii="Arial" w:hAnsi="Arial" w:cs="Arial"/>
+          <w:b/>
+          <w:bCs/>
+          <w:noProof/>
+          <w:sz w:val="24"/>
+          <w:szCs w:val="24"/>
+        </w:rPr>
+        <w:t xml:space="preserve">     Memória Flash: </w:t>
+      </w:r>
+      <w:r>
+        <w:rPr>
+          <w:rFonts w:ascii="Arial" w:hAnsi="Arial" w:cs="Arial"/>
+          <w:color w:val="333333"/>
+          <w:sz w:val="23"/>
+          <w:szCs w:val="23"/>
+        </w:rPr>
+        <w:t xml:space="preserve">A </w:t>
+      </w:r>
+      <w:r>
+        <w:rPr>
+          <w:rFonts w:ascii="Arial" w:hAnsi="Arial" w:cs="Arial"/>
+          <w:b/>
+          <w:bCs/>
+          <w:color w:val="333333"/>
+          <w:sz w:val="24"/>
+          <w:szCs w:val="24"/>
+        </w:rPr>
+        <w:t>memória flash</w:t>
+      </w:r>
+      <w:r>
+        <w:rPr>
+          <w:rFonts w:ascii="Arial" w:hAnsi="Arial" w:cs="Arial"/>
+          <w:color w:val="333333"/>
+          <w:sz w:val="24"/>
+          <w:szCs w:val="24"/>
+        </w:rPr>
+        <w:t xml:space="preserve"> </w:t>
+      </w:r>
+      <w:r>
+        <w:rPr>
+          <w:rFonts w:ascii="Arial" w:hAnsi="Arial" w:cs="Arial"/>
+          <w:color w:val="333333"/>
+          <w:sz w:val="23"/>
+          <w:szCs w:val="23"/>
+        </w:rPr>
+        <w:t>é uma memória do tipo EEPROM (Electrically-Erasable</w:t>
+      </w:r>
+      <w:r>
+        <w:rPr>
+          <w:rFonts w:ascii="Arial" w:hAnsi="Arial" w:cs="Arial"/>
+          <w:color w:val="333333"/>
+          <w:sz w:val="23"/>
+          <w:szCs w:val="23"/>
+        </w:rPr>
+        <w:t xml:space="preserve"> </w:t>
+      </w:r>
+      <w:r>
+        <w:rPr>
+          <w:rFonts w:ascii="Arial" w:hAnsi="Arial" w:cs="Arial"/>
+          <w:color w:val="333333"/>
+          <w:sz w:val="23"/>
+          <w:szCs w:val="23"/>
+        </w:rPr>
+        <w:t>Programmable Read-Only Memory), cujos chips são semelhantes ao da Memória RAM, que permite que diversos endereços sejam apagados ou escritos numa só operação</w:t>
+      </w:r>
+      <w:r>
+        <w:rPr>
+          <w:rFonts w:ascii="Arial" w:hAnsi="Arial" w:cs="Arial"/>
+          <w:color w:val="333333"/>
+          <w:sz w:val="23"/>
+          <w:szCs w:val="23"/>
+        </w:rPr>
+        <w:t>.</w:t>
+      </w:r>
+    </w:p>
+    <w:p>
+      <w:pPr>
+        <w:pStyle w:val="PargrafodaLista"/>
+        <w:contextualSpacing/>
+        <w:rPr>
+          <w:rFonts w:ascii="Arial" w:hAnsi="Arial" w:cs="Arial"/>
+          <w:noProof/>
+          <w:lang w:eastAsia="pt-BR"/>
+        </w:rPr>
+      </w:pPr>
+      <w:r>
+        <w:rPr>
+          <w:rFonts w:ascii="Arial" w:hAnsi="Arial" w:cs="Arial"/>
+          <w:b/>
+          <w:bCs/>
+          <w:noProof/>
+          <w:sz w:val="24"/>
+          <w:szCs w:val="24"/>
+          <w:lang w:eastAsia="pt-BR"/>
+        </w:rPr>
+        <w:t xml:space="preserve">     Memória de massa:</w:t>
+      </w:r>
+      <w:r>
+        <w:rPr>
+          <w:rFonts w:ascii="Arial" w:hAnsi="Arial" w:cs="Arial"/>
+          <w:noProof/>
+          <w:lang w:eastAsia="pt-BR"/>
+        </w:rPr>
+        <w:t xml:space="preserve"> </w:t>
+      </w:r>
+      <w:r>
+        <w:rPr>
+          <w:rFonts w:ascii="Arial" w:hAnsi="Arial" w:cs="Arial"/>
+          <w:noProof/>
+          <w:color w:val="000000" w:themeColor="text1"/>
+          <w:lang w:eastAsia="pt-BR"/>
+        </w:rPr>
+        <w:t>A</w:t>
+      </w:r>
+      <w:r>
+        <w:rPr>
+          <w:rFonts w:ascii="Arial" w:hAnsi="Arial" w:cs="Arial"/>
+          <w:b/>
+          <w:bCs/>
+          <w:noProof/>
+          <w:color w:val="000000" w:themeColor="text1"/>
+          <w:lang w:eastAsia="pt-BR"/>
+        </w:rPr>
+        <w:t xml:space="preserve"> </w:t>
+      </w:r>
+      <w:r>
+        <w:rPr>
+          <w:rFonts w:ascii="Arial" w:hAnsi="Arial" w:cs="Arial"/>
+          <w:b/>
+          <w:bCs/>
+          <w:noProof/>
+          <w:color w:val="000000" w:themeColor="text1"/>
+          <w:sz w:val="24"/>
+          <w:szCs w:val="24"/>
+          <w:lang w:eastAsia="pt-BR"/>
+        </w:rPr>
+        <w:t>m</w:t>
+      </w:r>
+      <w:r>
+        <w:rPr>
+          <w:rFonts w:ascii="Arial" w:hAnsi="Arial" w:cs="Arial"/>
+          <w:b/>
+          <w:bCs/>
+          <w:noProof/>
+          <w:color w:val="000000" w:themeColor="text1"/>
+          <w:sz w:val="24"/>
+          <w:szCs w:val="24"/>
+          <w:lang w:eastAsia="pt-BR"/>
+        </w:rPr>
+        <w:t>emória de massa</w:t>
+      </w:r>
+      <w:r>
+        <w:rPr>
+          <w:rFonts w:ascii="Arial" w:hAnsi="Arial" w:cs="Arial"/>
+          <w:noProof/>
+          <w:lang w:eastAsia="pt-BR"/>
+        </w:rPr>
+        <w:t>, também conhecida como memória auxiliar, tem como função armazenar grandes quantidades de informações. Os dados armazenados nas memórias de massa não são perdidos quando desligamos o equipamento, ao contrário da memória ram.</w:t>
+      </w:r>
+    </w:p>
+    <w:p>
+      <w:pPr>
+        <w:pStyle w:val="PargrafodaLista"/>
+        <w:contextualSpacing/>
+        <w:rPr>
+          <w:rFonts w:ascii="Arial" w:hAnsi="Arial" w:cs="Arial"/>
+          <w:b/>
+          <w:bCs/>
+          <w:noProof/>
+          <w:sz w:val="24"/>
+          <w:szCs w:val="24"/>
+          <w:lang w:eastAsia="pt-BR"/>
+        </w:rPr>
+      </w:pPr>
+    </w:p>
+    <w:p>
+      <w:pPr>
+        <w:pStyle w:val="PargrafodaLista"/>
+        <w:contextualSpacing/>
+        <w:rPr>
+          <w:rFonts w:ascii="Arial" w:hAnsi="Arial" w:cs="Arial"/>
+          <w:b/>
+          <w:bCs/>
+          <w:noProof/>
+          <w:sz w:val="24"/>
+          <w:szCs w:val="24"/>
+          <w:lang w:eastAsia="pt-BR"/>
+        </w:rPr>
+      </w:pPr>
+      <w:r>
+        <w:rPr>
+          <w:rFonts w:ascii="Arial" w:hAnsi="Arial" w:cs="Arial"/>
+          <w:b/>
+          <w:bCs/>
+          <w:noProof/>
+          <w:sz w:val="24"/>
+          <w:szCs w:val="24"/>
+          <w:lang w:eastAsia="pt-BR"/>
+        </w:rPr>
+        <w:t xml:space="preserve">     </w:t>
+      </w:r>
+      <w:r>
+        <w:rPr>
+          <w:rFonts w:ascii="Arial" w:hAnsi="Arial" w:cs="Arial"/>
+          <w:b/>
+          <w:bCs/>
+          <w:noProof/>
+          <w:sz w:val="24"/>
+          <w:szCs w:val="24"/>
+          <w:lang w:eastAsia="pt-BR"/>
+        </w:rPr>
+        <w:t xml:space="preserve">     </w:t>
       </w:r>
     </w:p>
     <w:p>
@@ -990,6 +2101,28 @@
     <w:p>
       <w:pPr>
         <w:pStyle w:val="PargrafodaLista"/>
+        <w:contextualSpacing/>
+        <w:rPr>
+          <w:rFonts w:ascii="Arial" w:hAnsi="Arial" w:cs="Arial"/>
+          <w:noProof/>
+          <w:lang w:eastAsia="pt-BR"/>
+        </w:rPr>
+      </w:pPr>
+    </w:p>
+    <w:p>
+      <w:pPr>
+        <w:pStyle w:val="PargrafodaLista"/>
+        <w:contextualSpacing/>
+        <w:rPr>
+          <w:rFonts w:ascii="Arial" w:hAnsi="Arial" w:cs="Arial"/>
+          <w:noProof/>
+          <w:lang w:eastAsia="pt-BR"/>
+        </w:rPr>
+      </w:pPr>
+    </w:p>
+    <w:p>
+      <w:pPr>
+        <w:pStyle w:val="PargrafodaLista"/>
         <w:numPr>
           <w:ilvl w:val="0"/>
           <w:numId w:val="23"/>
@@ -1170,6 +2303,39 @@
     <w:p>
       <w:pPr>
         <w:pStyle w:val="PargrafodaLista"/>
+        <w:contextualSpacing/>
+        <w:rPr>
+          <w:rFonts w:ascii="Arial" w:hAnsi="Arial" w:cs="Arial"/>
+          <w:noProof/>
+          <w:lang w:eastAsia="pt-BR"/>
+        </w:rPr>
+      </w:pPr>
+    </w:p>
+    <w:p>
+      <w:pPr>
+        <w:pStyle w:val="PargrafodaLista"/>
+        <w:contextualSpacing/>
+        <w:rPr>
+          <w:rFonts w:ascii="Arial" w:hAnsi="Arial" w:cs="Arial"/>
+          <w:noProof/>
+          <w:lang w:eastAsia="pt-BR"/>
+        </w:rPr>
+      </w:pPr>
+    </w:p>
+    <w:p>
+      <w:pPr>
+        <w:pStyle w:val="PargrafodaLista"/>
+        <w:contextualSpacing/>
+        <w:rPr>
+          <w:rFonts w:ascii="Arial" w:hAnsi="Arial" w:cs="Arial"/>
+          <w:noProof/>
+          <w:lang w:eastAsia="pt-BR"/>
+        </w:rPr>
+      </w:pPr>
+    </w:p>
+    <w:p>
+      <w:pPr>
+        <w:pStyle w:val="PargrafodaLista"/>
         <w:numPr>
           <w:ilvl w:val="0"/>
           <w:numId w:val="23"/>
@@ -1290,8 +2456,336 @@
         </w:rPr>
         <w:t xml:space="preserve"> </w:t>
       </w:r>
-      <w:bookmarkStart w:id="0" w:name="_GoBack"/>
-      <w:bookmarkEnd w:id="0"/>
+      <w:r>
+        <w:rPr>
+          <w:rFonts w:ascii="Arial" w:hAnsi="Arial" w:cs="Arial"/>
+          <w:b/>
+          <w:bCs/>
+          <w:noProof/>
+          <w:sz w:val="24"/>
+          <w:szCs w:val="24"/>
+          <w:lang w:eastAsia="pt-BR"/>
+        </w:rPr>
+        <w:t>Adress</w:t>
+      </w:r>
+      <w:r>
+        <w:rPr>
+          <w:rFonts w:ascii="Arial" w:hAnsi="Arial" w:cs="Arial"/>
+          <w:noProof/>
+          <w:sz w:val="24"/>
+          <w:szCs w:val="24"/>
+          <w:lang w:eastAsia="pt-BR"/>
+        </w:rPr>
+        <w:t xml:space="preserve"> </w:t>
+      </w:r>
+      <w:r>
+        <w:rPr>
+          <w:rFonts w:ascii="Arial" w:hAnsi="Arial" w:cs="Arial"/>
+          <w:b/>
+          <w:bCs/>
+          <w:noProof/>
+          <w:sz w:val="24"/>
+          <w:szCs w:val="24"/>
+          <w:lang w:eastAsia="pt-BR"/>
+        </w:rPr>
+        <w:t>bus</w:t>
+      </w:r>
+      <w:r>
+        <w:rPr>
+          <w:rFonts w:ascii="Arial" w:hAnsi="Arial" w:cs="Arial"/>
+          <w:noProof/>
+          <w:sz w:val="24"/>
+          <w:szCs w:val="24"/>
+          <w:lang w:eastAsia="pt-BR"/>
+        </w:rPr>
+        <w:t xml:space="preserve"> </w:t>
+      </w:r>
+      <w:r>
+        <w:rPr>
+          <w:rFonts w:ascii="Arial" w:hAnsi="Arial" w:cs="Arial"/>
+          <w:noProof/>
+          <w:lang w:eastAsia="pt-BR"/>
+        </w:rPr>
+        <w:t xml:space="preserve">e </w:t>
+      </w:r>
+      <w:r>
+        <w:rPr>
+          <w:rFonts w:ascii="Arial" w:hAnsi="Arial" w:cs="Arial"/>
+          <w:b/>
+          <w:bCs/>
+          <w:noProof/>
+          <w:sz w:val="24"/>
+          <w:szCs w:val="24"/>
+          <w:lang w:eastAsia="pt-BR"/>
+        </w:rPr>
+        <w:t>data</w:t>
+      </w:r>
+      <w:r>
+        <w:rPr>
+          <w:rFonts w:ascii="Arial" w:hAnsi="Arial" w:cs="Arial"/>
+          <w:noProof/>
+          <w:sz w:val="24"/>
+          <w:szCs w:val="24"/>
+          <w:lang w:eastAsia="pt-BR"/>
+        </w:rPr>
+        <w:t xml:space="preserve"> </w:t>
+      </w:r>
+      <w:r>
+        <w:rPr>
+          <w:rFonts w:ascii="Arial" w:hAnsi="Arial" w:cs="Arial"/>
+          <w:b/>
+          <w:bCs/>
+          <w:noProof/>
+          <w:sz w:val="24"/>
+          <w:szCs w:val="24"/>
+          <w:lang w:eastAsia="pt-BR"/>
+        </w:rPr>
+        <w:t>bus</w:t>
+      </w:r>
+      <w:r>
+        <w:rPr>
+          <w:rFonts w:ascii="Arial" w:hAnsi="Arial" w:cs="Arial"/>
+          <w:noProof/>
+          <w:sz w:val="24"/>
+          <w:szCs w:val="24"/>
+          <w:lang w:eastAsia="pt-BR"/>
+        </w:rPr>
+        <w:t xml:space="preserve"> </w:t>
+      </w:r>
+      <w:r>
+        <w:rPr>
+          <w:rFonts w:ascii="Arial" w:hAnsi="Arial" w:cs="Arial"/>
+          <w:noProof/>
+          <w:lang w:eastAsia="pt-BR"/>
+        </w:rPr>
+        <w:t xml:space="preserve">são ambos sistemas de </w:t>
+      </w:r>
+      <w:r>
+        <w:rPr>
+          <w:rFonts w:ascii="Arial" w:hAnsi="Arial" w:cs="Arial"/>
+          <w:b/>
+          <w:bCs/>
+          <w:noProof/>
+          <w:sz w:val="24"/>
+          <w:szCs w:val="24"/>
+          <w:lang w:eastAsia="pt-BR"/>
+        </w:rPr>
+        <w:t>barramento</w:t>
+      </w:r>
+      <w:r>
+        <w:rPr>
+          <w:rFonts w:ascii="Arial" w:hAnsi="Arial" w:cs="Arial"/>
+          <w:noProof/>
+          <w:lang w:eastAsia="pt-BR"/>
+        </w:rPr>
+        <w:t>, que tem como objetivo reduzir o número de interconexões entre a CPU e seus subsistemas.</w:t>
+      </w:r>
+    </w:p>
+    <w:p>
+      <w:pPr>
+        <w:pStyle w:val="PargrafodaLista"/>
+        <w:contextualSpacing/>
+        <w:rPr>
+          <w:rFonts w:ascii="Arial" w:hAnsi="Arial" w:cs="Arial"/>
+          <w:noProof/>
+          <w:lang w:eastAsia="pt-BR"/>
+        </w:rPr>
+      </w:pPr>
+    </w:p>
+    <w:p>
+      <w:pPr>
+        <w:pStyle w:val="PargrafodaLista"/>
+        <w:contextualSpacing/>
+        <w:rPr>
+          <w:rFonts w:ascii="Arial" w:hAnsi="Arial" w:cs="Arial"/>
+          <w:color w:val="202122"/>
+          <w:sz w:val="21"/>
+          <w:szCs w:val="21"/>
+          <w:shd w:val="clear" w:color="auto" w:fill="FFFFFF"/>
+        </w:rPr>
+      </w:pPr>
+      <w:r>
+        <w:rPr>
+          <w:rFonts w:ascii="Arial" w:hAnsi="Arial" w:cs="Arial"/>
+          <w:b/>
+          <w:bCs/>
+          <w:noProof/>
+          <w:sz w:val="24"/>
+          <w:szCs w:val="24"/>
+          <w:lang w:eastAsia="pt-BR"/>
+        </w:rPr>
+        <w:t xml:space="preserve">    Adress bus</w:t>
+      </w:r>
+      <w:r>
+        <w:rPr>
+          <w:rFonts w:ascii="Arial" w:hAnsi="Arial" w:cs="Arial"/>
+          <w:noProof/>
+          <w:sz w:val="24"/>
+          <w:szCs w:val="24"/>
+          <w:lang w:eastAsia="pt-BR"/>
+        </w:rPr>
+        <w:t xml:space="preserve"> </w:t>
+      </w:r>
+      <w:r>
+        <w:rPr>
+          <w:rFonts w:ascii="Arial" w:hAnsi="Arial" w:cs="Arial"/>
+          <w:noProof/>
+          <w:lang w:eastAsia="pt-BR"/>
+        </w:rPr>
+        <w:t>(</w:t>
+      </w:r>
+      <w:r>
+        <w:rPr>
+          <w:rFonts w:ascii="Arial" w:hAnsi="Arial" w:cs="Arial"/>
+          <w:b/>
+          <w:bCs/>
+          <w:noProof/>
+          <w:sz w:val="24"/>
+          <w:szCs w:val="24"/>
+          <w:lang w:eastAsia="pt-BR"/>
+        </w:rPr>
+        <w:t>barramento de endereços</w:t>
+      </w:r>
+      <w:r>
+        <w:rPr>
+          <w:rFonts w:ascii="Arial" w:hAnsi="Arial" w:cs="Arial"/>
+          <w:noProof/>
+          <w:lang w:eastAsia="pt-BR"/>
+        </w:rPr>
+        <w:t xml:space="preserve">) serve para indicar um endereço </w:t>
+      </w:r>
+      <w:r>
+        <w:rPr>
+          <w:rFonts w:ascii="Arial" w:hAnsi="Arial" w:cs="Arial"/>
+          <w:color w:val="202122"/>
+          <w:sz w:val="21"/>
+          <w:szCs w:val="21"/>
+          <w:shd w:val="clear" w:color="auto" w:fill="FFFFFF"/>
+        </w:rPr>
+        <w:t>de memória dos dados que o processador deve retirar ou enviar, como se fosse uma estrada onde os dados percorrerão;</w:t>
+      </w:r>
+    </w:p>
+    <w:p>
+      <w:pPr>
+        <w:pStyle w:val="PargrafodaLista"/>
+        <w:contextualSpacing/>
+        <w:rPr>
+          <w:rFonts w:ascii="Arial" w:hAnsi="Arial" w:cs="Arial"/>
+          <w:color w:val="262626"/>
+          <w:szCs w:val="23"/>
+          <w:shd w:val="clear" w:color="auto" w:fill="FFFFFF"/>
+        </w:rPr>
+      </w:pPr>
+      <w:r>
+        <w:rPr>
+          <w:rFonts w:ascii="Arial" w:hAnsi="Arial" w:cs="Arial"/>
+          <w:noProof/>
+          <w:lang w:eastAsia="pt-BR"/>
+        </w:rPr>
+        <w:t xml:space="preserve">    </w:t>
+      </w:r>
+      <w:r>
+        <w:rPr>
+          <w:rFonts w:ascii="Arial" w:hAnsi="Arial" w:cs="Arial"/>
+          <w:b/>
+          <w:bCs/>
+          <w:noProof/>
+          <w:sz w:val="24"/>
+          <w:szCs w:val="24"/>
+          <w:lang w:eastAsia="pt-BR"/>
+        </w:rPr>
+        <w:t>Data bus</w:t>
+      </w:r>
+      <w:r>
+        <w:rPr>
+          <w:rFonts w:ascii="Arial" w:hAnsi="Arial" w:cs="Arial"/>
+          <w:noProof/>
+          <w:sz w:val="24"/>
+          <w:szCs w:val="24"/>
+          <w:lang w:eastAsia="pt-BR"/>
+        </w:rPr>
+        <w:t xml:space="preserve"> </w:t>
+      </w:r>
+      <w:r>
+        <w:rPr>
+          <w:rFonts w:ascii="Arial" w:hAnsi="Arial" w:cs="Arial"/>
+          <w:noProof/>
+          <w:lang w:eastAsia="pt-BR"/>
+        </w:rPr>
+        <w:t>(</w:t>
+      </w:r>
+      <w:r>
+        <w:rPr>
+          <w:rFonts w:ascii="Arial" w:hAnsi="Arial" w:cs="Arial"/>
+          <w:b/>
+          <w:bCs/>
+          <w:noProof/>
+          <w:sz w:val="24"/>
+          <w:szCs w:val="24"/>
+          <w:lang w:eastAsia="pt-BR"/>
+        </w:rPr>
+        <w:t>barramento de dados</w:t>
+      </w:r>
+      <w:r>
+        <w:rPr>
+          <w:rFonts w:ascii="Arial" w:hAnsi="Arial" w:cs="Arial"/>
+          <w:noProof/>
+          <w:lang w:eastAsia="pt-BR"/>
+        </w:rPr>
+        <w:t xml:space="preserve">) </w:t>
+      </w:r>
+      <w:r>
+        <w:rPr>
+          <w:rFonts w:ascii="Arial" w:hAnsi="Arial" w:cs="Arial"/>
+          <w:color w:val="262626"/>
+          <w:shd w:val="clear" w:color="auto" w:fill="FFFFFF"/>
+        </w:rPr>
+        <w:t>é por este tipo de barramento que</w:t>
+      </w:r>
+      <w:r>
+        <w:rPr>
+          <w:rFonts w:ascii="Source Sans Pro" w:hAnsi="Source Sans Pro"/>
+          <w:color w:val="262626"/>
+          <w:szCs w:val="23"/>
+          <w:shd w:val="clear" w:color="auto" w:fill="FFFFFF"/>
+        </w:rPr>
+        <w:t xml:space="preserve"> </w:t>
+      </w:r>
+      <w:r>
+        <w:rPr>
+          <w:rFonts w:ascii="Arial" w:hAnsi="Arial" w:cs="Arial"/>
+          <w:color w:val="262626"/>
+          <w:szCs w:val="23"/>
+          <w:shd w:val="clear" w:color="auto" w:fill="FFFFFF"/>
+        </w:rPr>
+        <w:t>ocorre as trocas de dados no computador, tanto enviados quanto recebidos.</w:t>
+      </w:r>
+    </w:p>
+    <w:p>
+      <w:pPr>
+        <w:pStyle w:val="PargrafodaLista"/>
+        <w:contextualSpacing/>
+        <w:rPr>
+          <w:rFonts w:ascii="Arial" w:hAnsi="Arial" w:cs="Arial"/>
+          <w:noProof/>
+          <w:sz w:val="18"/>
+          <w:szCs w:val="18"/>
+          <w:lang w:eastAsia="pt-BR"/>
+        </w:rPr>
+      </w:pPr>
+    </w:p>
+    <w:p>
+      <w:pPr>
+        <w:pStyle w:val="PargrafodaLista"/>
+        <w:contextualSpacing/>
+        <w:rPr>
+          <w:rFonts w:ascii="Arial" w:hAnsi="Arial" w:cs="Arial"/>
+          <w:noProof/>
+          <w:sz w:val="18"/>
+          <w:szCs w:val="18"/>
+          <w:lang w:eastAsia="pt-BR"/>
+        </w:rPr>
+      </w:pPr>
     </w:p>
     <w:p>
       <w:pPr>
@@ -1398,7 +2892,6 @@
           <w:noProof/>
           <w:lang w:eastAsia="pt-BR"/>
         </w:rPr>
-        <w:lastRenderedPageBreak/>
         <w:t>R:</w:t>
       </w:r>
       <w:r>
@@ -1410,6 +2903,148 @@
           <w:lang w:eastAsia="pt-BR"/>
         </w:rPr>
         <w:t xml:space="preserve"> </w:t>
+      </w:r>
+      <w:r>
+        <w:rPr>
+          <w:rFonts w:ascii="Arial" w:hAnsi="Arial" w:cs="Arial"/>
+          <w:b/>
+          <w:bCs/>
+          <w:noProof/>
+          <w:sz w:val="24"/>
+          <w:szCs w:val="24"/>
+          <w:lang w:eastAsia="pt-BR"/>
+        </w:rPr>
+        <w:t xml:space="preserve">I5: </w:t>
+      </w:r>
+      <w:r>
+        <w:rPr>
+          <w:rFonts w:ascii="Arial" w:hAnsi="Arial" w:cs="Arial"/>
+          <w:noProof/>
+          <w:lang w:eastAsia="pt-BR"/>
+        </w:rPr>
+        <w:t xml:space="preserve">Intel Core </w:t>
+      </w:r>
+      <w:r>
+        <w:rPr>
+          <w:rFonts w:ascii="Arial" w:hAnsi="Arial" w:cs="Arial"/>
+          <w:b/>
+          <w:bCs/>
+          <w:noProof/>
+          <w:sz w:val="24"/>
+          <w:szCs w:val="24"/>
+          <w:lang w:eastAsia="pt-BR"/>
+        </w:rPr>
+        <w:t>i5</w:t>
+      </w:r>
+      <w:r>
+        <w:rPr>
+          <w:rFonts w:ascii="Arial" w:hAnsi="Arial" w:cs="Arial"/>
+          <w:noProof/>
+          <w:sz w:val="24"/>
+          <w:szCs w:val="24"/>
+          <w:lang w:eastAsia="pt-BR"/>
+        </w:rPr>
+        <w:t xml:space="preserve"> </w:t>
+      </w:r>
+      <w:r>
+        <w:rPr>
+          <w:rFonts w:ascii="Arial" w:hAnsi="Arial" w:cs="Arial"/>
+          <w:noProof/>
+          <w:lang w:eastAsia="pt-BR"/>
+        </w:rPr>
+        <w:t>é uma série de processadores da Intel destinada a desktop x86-64 que aborda a utilização da microarquitetura Nehalem. Diferentemente do processador Intel Core i7, o processador Intel Core i5 utiliza uma soquete denominada LGA 1156</w:t>
+      </w:r>
+      <w:r>
+        <w:rPr>
+          <w:rFonts w:ascii="Arial" w:hAnsi="Arial" w:cs="Arial"/>
+          <w:noProof/>
+          <w:lang w:eastAsia="pt-BR"/>
+        </w:rPr>
+        <w:t>;</w:t>
+      </w:r>
+    </w:p>
+    <w:p>
+      <w:pPr>
+        <w:pStyle w:val="PargrafodaLista"/>
+        <w:contextualSpacing/>
+        <w:rPr>
+          <w:rFonts w:ascii="Arial" w:hAnsi="Arial" w:cs="Arial"/>
+          <w:noProof/>
+          <w:sz w:val="24"/>
+          <w:szCs w:val="24"/>
+          <w:lang w:eastAsia="pt-BR"/>
+        </w:rPr>
+      </w:pPr>
+    </w:p>
+    <w:p>
+      <w:pPr>
+        <w:pStyle w:val="PargrafodaLista"/>
+        <w:contextualSpacing/>
+        <w:rPr>
+          <w:rFonts w:ascii="Arial" w:hAnsi="Arial" w:cs="Arial"/>
+          <w:noProof/>
+          <w:lang w:eastAsia="pt-BR"/>
+        </w:rPr>
+      </w:pPr>
+      <w:r>
+        <w:rPr>
+          <w:rFonts w:ascii="Arial" w:hAnsi="Arial" w:cs="Arial"/>
+          <w:noProof/>
+          <w:sz w:val="24"/>
+          <w:szCs w:val="24"/>
+          <w:lang w:eastAsia="pt-BR"/>
+        </w:rPr>
+        <w:t xml:space="preserve">     </w:t>
+      </w:r>
+      <w:r>
+        <w:rPr>
+          <w:rFonts w:ascii="Arial" w:hAnsi="Arial" w:cs="Arial"/>
+          <w:b/>
+          <w:bCs/>
+          <w:noProof/>
+          <w:sz w:val="24"/>
+          <w:szCs w:val="24"/>
+          <w:lang w:eastAsia="pt-BR"/>
+        </w:rPr>
+        <w:t xml:space="preserve">I7: </w:t>
+      </w:r>
+      <w:r>
+        <w:rPr>
+          <w:rFonts w:ascii="Arial" w:hAnsi="Arial" w:cs="Arial"/>
+          <w:noProof/>
+          <w:lang w:eastAsia="pt-BR"/>
+        </w:rPr>
+        <w:t xml:space="preserve">Intel Core </w:t>
+      </w:r>
+      <w:r>
+        <w:rPr>
+          <w:rFonts w:ascii="Arial" w:hAnsi="Arial" w:cs="Arial"/>
+          <w:b/>
+          <w:bCs/>
+          <w:noProof/>
+          <w:sz w:val="24"/>
+          <w:szCs w:val="24"/>
+          <w:lang w:eastAsia="pt-BR"/>
+        </w:rPr>
+        <w:t>i7</w:t>
+      </w:r>
+      <w:r>
+        <w:rPr>
+          <w:rFonts w:ascii="Arial" w:hAnsi="Arial" w:cs="Arial"/>
+          <w:noProof/>
+          <w:sz w:val="24"/>
+          <w:szCs w:val="24"/>
+          <w:lang w:eastAsia="pt-BR"/>
+        </w:rPr>
+        <w:t xml:space="preserve"> </w:t>
+      </w:r>
+      <w:r>
+        <w:rPr>
+          <w:rFonts w:ascii="Arial" w:hAnsi="Arial" w:cs="Arial"/>
+          <w:noProof/>
+          <w:lang w:eastAsia="pt-BR"/>
+        </w:rPr>
+        <w:t>é uma família de processadores Intel para desktop e notebooks x86-64 (64 bits). ... O nome continuou com o uso da marca Core da Intel. Foi lançado oficialmente em 17 de novembro de 2008 , sendo fabricado no Arizona, Novo México</w:t>
       </w:r>
     </w:p>
     <w:p>
@@ -1523,12 +3158,20 @@
         <w:contextualSpacing/>
         <w:rPr>
           <w:rFonts w:ascii="Arial" w:hAnsi="Arial" w:cs="Arial"/>
+          <w:noProof/>
+          <w:lang w:eastAsia="pt-BR"/>
+        </w:rPr>
+      </w:pPr>
+      <w:r>
+        <w:rPr>
+          <w:rFonts w:ascii="Arial" w:hAnsi="Arial" w:cs="Arial"/>
           <w:b/>
           <w:bCs/>
           <w:noProof/>
           <w:lang w:eastAsia="pt-BR"/>
         </w:rPr>
-      </w:pPr>
+        <w:t>R:</w:t>
+      </w:r>
       <w:r>
         <w:rPr>
           <w:rFonts w:ascii="Arial" w:hAnsi="Arial" w:cs="Arial"/>
@@ -1537,8 +3180,359 @@
           <w:noProof/>
           <w:lang w:eastAsia="pt-BR"/>
         </w:rPr>
-        <w:t>R:</w:t>
-      </w:r>
+        <w:t xml:space="preserve"> </w:t>
+      </w:r>
+      <w:r>
+        <w:rPr>
+          <w:rFonts w:ascii="Arial" w:hAnsi="Arial" w:cs="Arial"/>
+          <w:b/>
+          <w:bCs/>
+          <w:noProof/>
+          <w:sz w:val="24"/>
+          <w:szCs w:val="24"/>
+          <w:lang w:eastAsia="pt-BR"/>
+        </w:rPr>
+        <w:t>Du</w:t>
+      </w:r>
+      <w:r>
+        <w:rPr>
+          <w:rFonts w:ascii="Arial" w:hAnsi="Arial" w:cs="Arial"/>
+          <w:b/>
+          <w:bCs/>
+          <w:noProof/>
+          <w:sz w:val="24"/>
+          <w:szCs w:val="24"/>
+          <w:lang w:eastAsia="pt-BR"/>
+        </w:rPr>
+        <w:t>a</w:t>
+      </w:r>
+      <w:r>
+        <w:rPr>
+          <w:rFonts w:ascii="Arial" w:hAnsi="Arial" w:cs="Arial"/>
+          <w:b/>
+          <w:bCs/>
+          <w:noProof/>
+          <w:sz w:val="24"/>
+          <w:szCs w:val="24"/>
+          <w:lang w:eastAsia="pt-BR"/>
+        </w:rPr>
+        <w:t xml:space="preserve">l Core: </w:t>
+      </w:r>
+      <w:r>
+        <w:rPr>
+          <w:rFonts w:ascii="Arial" w:hAnsi="Arial" w:cs="Arial"/>
+          <w:noProof/>
+          <w:lang w:eastAsia="pt-BR"/>
+        </w:rPr>
+        <w:t xml:space="preserve">Um processador </w:t>
+      </w:r>
+      <w:r>
+        <w:rPr>
+          <w:rFonts w:ascii="Arial" w:hAnsi="Arial" w:cs="Arial"/>
+          <w:b/>
+          <w:bCs/>
+          <w:noProof/>
+          <w:sz w:val="24"/>
+          <w:szCs w:val="24"/>
+          <w:lang w:eastAsia="pt-BR"/>
+        </w:rPr>
+        <w:t>D</w:t>
+      </w:r>
+      <w:r>
+        <w:rPr>
+          <w:rFonts w:ascii="Arial" w:hAnsi="Arial" w:cs="Arial"/>
+          <w:b/>
+          <w:bCs/>
+          <w:noProof/>
+          <w:sz w:val="24"/>
+          <w:szCs w:val="24"/>
+          <w:lang w:eastAsia="pt-BR"/>
+        </w:rPr>
+        <w:t>ual</w:t>
+      </w:r>
+      <w:r>
+        <w:rPr>
+          <w:rFonts w:ascii="Arial" w:hAnsi="Arial" w:cs="Arial"/>
+          <w:b/>
+          <w:bCs/>
+          <w:noProof/>
+          <w:sz w:val="24"/>
+          <w:szCs w:val="24"/>
+          <w:lang w:eastAsia="pt-BR"/>
+        </w:rPr>
+        <w:t xml:space="preserve"> C</w:t>
+      </w:r>
+      <w:r>
+        <w:rPr>
+          <w:rFonts w:ascii="Arial" w:hAnsi="Arial" w:cs="Arial"/>
+          <w:b/>
+          <w:bCs/>
+          <w:noProof/>
+          <w:sz w:val="24"/>
+          <w:szCs w:val="24"/>
+          <w:lang w:eastAsia="pt-BR"/>
+        </w:rPr>
+        <w:t>ore</w:t>
+      </w:r>
+      <w:r>
+        <w:rPr>
+          <w:rFonts w:ascii="Arial" w:hAnsi="Arial" w:cs="Arial"/>
+          <w:noProof/>
+          <w:sz w:val="24"/>
+          <w:szCs w:val="24"/>
+          <w:lang w:eastAsia="pt-BR"/>
+        </w:rPr>
+        <w:t xml:space="preserve"> </w:t>
+      </w:r>
+      <w:r>
+        <w:rPr>
+          <w:rFonts w:ascii="Arial" w:hAnsi="Arial" w:cs="Arial"/>
+          <w:noProof/>
+          <w:lang w:eastAsia="pt-BR"/>
+        </w:rPr>
+        <w:t>é um processador de dois núcleos, onde ambos compartilham a mesma pastilha de silício. Exemplos de processadores dual-core são o Core 2 Duo e o Athlon X2.</w:t>
+      </w:r>
+    </w:p>
+    <w:p>
+      <w:pPr>
+        <w:pStyle w:val="PargrafodaLista"/>
+        <w:contextualSpacing/>
+        <w:rPr>
+          <w:rFonts w:ascii="Arial" w:hAnsi="Arial" w:cs="Arial"/>
+          <w:noProof/>
+          <w:sz w:val="18"/>
+          <w:szCs w:val="18"/>
+          <w:lang w:eastAsia="pt-BR"/>
+        </w:rPr>
+      </w:pPr>
+      <w:r>
+        <w:rPr>
+          <w:rFonts w:ascii="Arial" w:hAnsi="Arial" w:cs="Arial"/>
+          <w:b/>
+          <w:bCs/>
+          <w:noProof/>
+          <w:lang w:eastAsia="pt-BR"/>
+        </w:rPr>
+        <w:t xml:space="preserve">     </w:t>
+      </w:r>
+      <w:r>
+        <w:rPr>
+          <w:rFonts w:ascii="Arial" w:hAnsi="Arial" w:cs="Arial"/>
+          <w:color w:val="262626"/>
+          <w:szCs w:val="23"/>
+          <w:shd w:val="clear" w:color="auto" w:fill="FFFFFF"/>
+        </w:rPr>
+        <w:t xml:space="preserve">Processadores </w:t>
+      </w:r>
+      <w:r>
+        <w:rPr>
+          <w:rFonts w:ascii="Arial" w:hAnsi="Arial" w:cs="Arial"/>
+          <w:b/>
+          <w:bCs/>
+          <w:color w:val="262626"/>
+          <w:sz w:val="24"/>
+          <w:szCs w:val="24"/>
+          <w:shd w:val="clear" w:color="auto" w:fill="FFFFFF"/>
+        </w:rPr>
+        <w:t>Dual Core</w:t>
+      </w:r>
+      <w:r>
+        <w:rPr>
+          <w:rFonts w:ascii="Arial" w:hAnsi="Arial" w:cs="Arial"/>
+          <w:color w:val="262626"/>
+          <w:szCs w:val="23"/>
+          <w:shd w:val="clear" w:color="auto" w:fill="FFFFFF"/>
+        </w:rPr>
+        <w:t xml:space="preserve"> possuem dois núcleos, ou melhor dizendo, dois cérebros</w:t>
+      </w:r>
+      <w:r>
+        <w:rPr>
+          <w:rFonts w:ascii="Arial" w:hAnsi="Arial" w:cs="Arial"/>
+          <w:color w:val="262626"/>
+          <w:szCs w:val="23"/>
+          <w:shd w:val="clear" w:color="auto" w:fill="FFFFFF"/>
+        </w:rPr>
+        <w:t>, c</w:t>
+      </w:r>
+      <w:r>
+        <w:rPr>
+          <w:rFonts w:ascii="Arial" w:hAnsi="Arial" w:cs="Arial"/>
+          <w:color w:val="262626"/>
+          <w:szCs w:val="23"/>
+          <w:shd w:val="clear" w:color="auto" w:fill="FFFFFF"/>
+        </w:rPr>
+        <w:t>apazes de processar tarefas múltiplas, os processadores de núcleo duplo atingem melhores resultados do que os processadores comuns</w:t>
+      </w:r>
+      <w:r>
+        <w:rPr>
+          <w:rFonts w:ascii="Arial" w:hAnsi="Arial" w:cs="Arial"/>
+          <w:color w:val="262626"/>
+          <w:szCs w:val="23"/>
+          <w:shd w:val="clear" w:color="auto" w:fill="FFFFFF"/>
+        </w:rPr>
+        <w:t>.</w:t>
+      </w:r>
+    </w:p>
+    <w:p>
+      <w:pPr>
+        <w:pStyle w:val="PargrafodaLista"/>
+        <w:contextualSpacing/>
+        <w:rPr>
+          <w:rFonts w:ascii="Arial" w:hAnsi="Arial" w:cs="Arial"/>
+          <w:b/>
+          <w:bCs/>
+          <w:noProof/>
+          <w:sz w:val="20"/>
+          <w:szCs w:val="20"/>
+          <w:lang w:eastAsia="pt-BR"/>
+        </w:rPr>
+      </w:pPr>
+    </w:p>
+    <w:p>
+      <w:pPr>
+        <w:pStyle w:val="PargrafodaLista"/>
+        <w:contextualSpacing/>
+        <w:rPr>
+          <w:rFonts w:ascii="Arial" w:hAnsi="Arial" w:cs="Arial"/>
+          <w:noProof/>
+          <w:sz w:val="24"/>
+          <w:szCs w:val="24"/>
+          <w:lang w:eastAsia="pt-BR"/>
+        </w:rPr>
+      </w:pPr>
+    </w:p>
+    <w:p>
+      <w:pPr>
+        <w:pStyle w:val="PargrafodaLista"/>
+        <w:contextualSpacing/>
+        <w:rPr>
+          <w:rFonts w:ascii="Arial" w:hAnsi="Arial" w:cs="Arial"/>
+          <w:color w:val="333333"/>
+          <w:shd w:val="clear" w:color="auto" w:fill="FFFFFF"/>
+        </w:rPr>
+      </w:pPr>
+      <w:r>
+        <w:rPr>
+          <w:rFonts w:ascii="Arial" w:hAnsi="Arial" w:cs="Arial"/>
+          <w:noProof/>
+          <w:sz w:val="24"/>
+          <w:szCs w:val="24"/>
+          <w:lang w:eastAsia="pt-BR"/>
+        </w:rPr>
+        <w:t xml:space="preserve">    </w:t>
+      </w:r>
+      <w:r>
+        <w:rPr>
+          <w:rFonts w:ascii="Arial" w:hAnsi="Arial" w:cs="Arial"/>
+          <w:b/>
+          <w:bCs/>
+          <w:noProof/>
+          <w:sz w:val="24"/>
+          <w:szCs w:val="24"/>
+          <w:lang w:eastAsia="pt-BR"/>
+        </w:rPr>
+        <w:t>Quad Core:</w:t>
+      </w:r>
+      <w:r>
+        <w:rPr>
+          <w:rFonts w:ascii="Arial" w:hAnsi="Arial" w:cs="Arial"/>
+          <w:noProof/>
+          <w:lang w:eastAsia="pt-BR"/>
+        </w:rPr>
+        <w:t xml:space="preserve"> </w:t>
+      </w:r>
+      <w:r>
+        <w:rPr>
+          <w:rFonts w:ascii="Arial" w:hAnsi="Arial" w:cs="Arial"/>
+          <w:color w:val="333333"/>
+          <w:shd w:val="clear" w:color="auto" w:fill="FFFFFF"/>
+        </w:rPr>
+        <w:t xml:space="preserve">Um processador </w:t>
+      </w:r>
+      <w:r>
+        <w:rPr>
+          <w:rFonts w:ascii="Arial" w:hAnsi="Arial" w:cs="Arial"/>
+          <w:b/>
+          <w:bCs/>
+          <w:color w:val="333333"/>
+          <w:sz w:val="24"/>
+          <w:szCs w:val="24"/>
+          <w:shd w:val="clear" w:color="auto" w:fill="FFFFFF"/>
+        </w:rPr>
+        <w:t>Quad Core</w:t>
+      </w:r>
+      <w:r>
+        <w:rPr>
+          <w:rFonts w:ascii="Arial" w:hAnsi="Arial" w:cs="Arial"/>
+          <w:color w:val="333333"/>
+          <w:sz w:val="24"/>
+          <w:szCs w:val="24"/>
+          <w:shd w:val="clear" w:color="auto" w:fill="FFFFFF"/>
+        </w:rPr>
+        <w:t xml:space="preserve"> </w:t>
+      </w:r>
+      <w:r>
+        <w:rPr>
+          <w:rFonts w:ascii="Arial" w:hAnsi="Arial" w:cs="Arial"/>
+          <w:color w:val="333333"/>
+          <w:shd w:val="clear" w:color="auto" w:fill="FFFFFF"/>
+        </w:rPr>
+        <w:t>é um processador de possui quatro núcleos dentro do mesmo CPU.</w:t>
+      </w:r>
+    </w:p>
+    <w:p>
+      <w:pPr>
+        <w:pStyle w:val="PargrafodaLista"/>
+        <w:contextualSpacing/>
+        <w:rPr>
+          <w:rFonts w:ascii="Arial" w:hAnsi="Arial" w:cs="Arial"/>
+          <w:noProof/>
+          <w:sz w:val="24"/>
+          <w:szCs w:val="24"/>
+          <w:lang w:eastAsia="pt-BR"/>
+        </w:rPr>
+      </w:pPr>
+      <w:r>
+        <w:rPr>
+          <w:rFonts w:ascii="Arial" w:hAnsi="Arial" w:cs="Arial"/>
+          <w:b/>
+          <w:bCs/>
+          <w:noProof/>
+          <w:sz w:val="24"/>
+          <w:szCs w:val="24"/>
+          <w:lang w:eastAsia="pt-BR"/>
+        </w:rPr>
+        <w:t xml:space="preserve">                        </w:t>
+      </w:r>
+      <w:r>
+        <w:rPr>
+          <w:rFonts w:ascii="Arial" w:hAnsi="Arial" w:cs="Arial"/>
+          <w:color w:val="333333"/>
+          <w:shd w:val="clear" w:color="auto" w:fill="FFFFFF"/>
+        </w:rPr>
+        <w:t>Por padrão, processadores organizam suas atividades em filas de processamento ou threads, e quanto mais núcleos um processador tiver, mais filas ele terá a disposição, o que torna o processamento muito mais rápido</w:t>
+      </w:r>
+      <w:r>
+        <w:rPr>
+          <w:rFonts w:ascii="Arial" w:hAnsi="Arial" w:cs="Arial"/>
+          <w:color w:val="333333"/>
+          <w:shd w:val="clear" w:color="auto" w:fill="FFFFFF"/>
+        </w:rPr>
+        <w:t>.</w:t>
+      </w:r>
+    </w:p>
+    <w:p>
+      <w:pPr>
+        <w:pStyle w:val="PargrafodaLista"/>
+        <w:contextualSpacing/>
+        <w:rPr>
+          <w:rFonts w:ascii="Arial" w:hAnsi="Arial" w:cs="Arial"/>
+          <w:noProof/>
+          <w:sz w:val="24"/>
+          <w:szCs w:val="24"/>
+          <w:lang w:eastAsia="pt-BR"/>
+        </w:rPr>
+      </w:pPr>
     </w:p>
     <w:p>
       <w:pPr>
@@ -1681,8 +3675,80 @@
         </w:rPr>
       </w:pPr>
     </w:p>
+    <w:p>
+      <w:pPr>
+        <w:pStyle w:val="Default"/>
+        <w:rPr>
+          <w:rFonts w:ascii="Exo 2" w:hAnsi="Exo 2"/>
+          <w:b/>
+          <w:color w:val="FF0000"/>
+          <w:sz w:val="22"/>
+          <w:szCs w:val="22"/>
+        </w:rPr>
+      </w:pPr>
+    </w:p>
+    <w:p>
+      <w:pPr>
+        <w:pStyle w:val="Default"/>
+        <w:rPr>
+          <w:rFonts w:ascii="Exo 2" w:hAnsi="Exo 2"/>
+          <w:b/>
+          <w:color w:val="FF0000"/>
+          <w:sz w:val="22"/>
+          <w:szCs w:val="22"/>
+        </w:rPr>
+      </w:pPr>
+    </w:p>
+    <w:p>
+      <w:pPr>
+        <w:pStyle w:val="Default"/>
+        <w:rPr>
+          <w:rFonts w:ascii="Exo 2" w:hAnsi="Exo 2"/>
+          <w:b/>
+          <w:color w:val="FF0000"/>
+          <w:sz w:val="22"/>
+          <w:szCs w:val="22"/>
+        </w:rPr>
+      </w:pPr>
+    </w:p>
+    <w:p>
+      <w:pPr>
+        <w:pStyle w:val="Default"/>
+        <w:rPr>
+          <w:rFonts w:ascii="Exo 2" w:hAnsi="Exo 2"/>
+          <w:b/>
+          <w:color w:val="FF0000"/>
+          <w:sz w:val="22"/>
+          <w:szCs w:val="22"/>
+        </w:rPr>
+      </w:pPr>
+    </w:p>
+    <w:p>
+      <w:pPr>
+        <w:pStyle w:val="Default"/>
+        <w:rPr>
+          <w:rFonts w:ascii="Exo 2" w:hAnsi="Exo 2"/>
+          <w:b/>
+          <w:color w:val="FF0000"/>
+          <w:sz w:val="22"/>
+          <w:szCs w:val="22"/>
+        </w:rPr>
+      </w:pPr>
+    </w:p>
+    <w:p>
+      <w:pPr>
+        <w:pStyle w:val="Default"/>
+        <w:rPr>
+          <w:rFonts w:ascii="Exo 2" w:hAnsi="Exo 2"/>
+          <w:b/>
+          <w:color w:val="FF0000"/>
+          <w:sz w:val="22"/>
+          <w:szCs w:val="22"/>
+        </w:rPr>
+      </w:pPr>
+    </w:p>
     <w:sectPr>
-      <w:headerReference w:type="default" r:id="rId11"/>
+      <w:headerReference w:type="default" r:id="rId12"/>
       <w:pgSz w:w="11906" w:h="16838"/>
       <w:pgMar w:top="1948" w:right="851" w:bottom="851" w:left="1134" w:header="426" w:footer="709" w:gutter="0"/>
       <w:cols w:space="708"/>
@@ -3890,8 +5956,8 @@
   <w:abstractNum w:abstractNumId="21" w15:restartNumberingAfterBreak="0">
     <w:nsid w:val="51BA0752"/>
     <w:multiLevelType w:val="hybridMultilevel"/>
-    <w:tmpl w:val="70B68214"/>
-    <w:lvl w:ilvl="0" w:tplc="0416000F">
+    <w:tmpl w:val="B944F4A4"/>
+    <w:lvl w:ilvl="0" w:tplc="C4CEB146">
       <w:start w:val="1"/>
       <w:numFmt w:val="decimal"/>
       <w:lvlText w:val="%1."/>
@@ -3901,6 +5967,9 @@
       </w:pPr>
       <w:rPr>
         <w:rFonts w:hint="default"/>
+        <w:b/>
+        <w:bCs/>
+        <w:color w:val="C0504D" w:themeColor="accent2"/>
       </w:rPr>
     </w:lvl>
     <w:lvl w:ilvl="1" w:tplc="04160019" w:tentative="1">
@@ -6180,7 +8249,7 @@
 </file>
 
 <file path=customXml/itemProps4.xml><?xml version="1.0" encoding="utf-8"?>
-<ds:datastoreItem xmlns:ds="http://schemas.openxmlformats.org/officeDocument/2006/customXml" ds:itemID="{A70665B2-CCBB-4943-ACDC-E3B97FD5F748}">
+<ds:datastoreItem xmlns:ds="http://schemas.openxmlformats.org/officeDocument/2006/customXml" ds:itemID="{5A6AA0A0-ABB7-4052-BA47-9B828E943E9A}">
   <ds:schemaRefs>
     <ds:schemaRef ds:uri="http://schemas.openxmlformats.org/officeDocument/2006/bibliography"/>
   </ds:schemaRefs>

</xml_diff>